<commit_message>
Fluxo Tenente e Feature Branch
</commit_message>
<xml_diff>
--- a/Fluxos.docx
+++ b/Fluxos.docx
@@ -123,6 +123,279 @@
           <w:shd w:fill="FCFCFA" w:val="clear"/>
         </w:rPr>
         <w:t xml:space="preserve"> - Esse sistema funciona a partir de múltiplos repositórios, geralmente clonados de um repositório “oficial”. Cada desenvolvedor cria seu próprio repositório, tendo acesso de escrita no próprio repositório e acesso de leitura aos outros. Depois, deve ser feito pull request para o responsável pelo projeto, para que este analise as modificações e faça merge. Se aprovadas, o responsável fará push para o repositório principal.</w:t>
+      </w:r>
+    </w:p>
+    <w:p>
+      <w:pPr>
+        <w:spacing w:before="0" w:after="200" w:line="276"/>
+        <w:ind w:right="0" w:left="0" w:firstLine="0"/>
+        <w:jc w:val="left"/>
+        <w:rPr>
+          <w:rFonts w:ascii="Calibri" w:hAnsi="Calibri" w:cs="Calibri" w:eastAsia="Calibri"/>
+          <w:color w:val="auto"/>
+          <w:spacing w:val="0"/>
+          <w:position w:val="0"/>
+          <w:sz w:val="22"/>
+          <w:shd w:fill="auto" w:val="clear"/>
+        </w:rPr>
+      </w:pPr>
+    </w:p>
+    <w:p>
+      <w:pPr>
+        <w:spacing w:before="0" w:after="0" w:line="276"/>
+        <w:ind w:right="0" w:left="0" w:firstLine="0"/>
+        <w:jc w:val="left"/>
+        <w:rPr>
+          <w:rFonts w:ascii="Arial" w:hAnsi="Arial" w:cs="Arial" w:eastAsia="Arial"/>
+          <w:color w:val="000000"/>
+          <w:spacing w:val="0"/>
+          <w:position w:val="0"/>
+          <w:sz w:val="22"/>
+          <w:shd w:fill="FCFCFA" w:val="clear"/>
+        </w:rPr>
+      </w:pPr>
+      <w:r>
+        <w:rPr>
+          <w:rFonts w:ascii="Arial" w:hAnsi="Arial" w:cs="Arial" w:eastAsia="Arial"/>
+          <w:b/>
+          <w:color w:val="000000"/>
+          <w:spacing w:val="0"/>
+          <w:position w:val="0"/>
+          <w:sz w:val="22"/>
+          <w:shd w:fill="FCFCFA" w:val="clear"/>
+        </w:rPr>
+        <w:t xml:space="preserve">Fluxo de Ditador e Tenentes</w:t>
+      </w:r>
+      <w:r>
+        <w:rPr>
+          <w:rFonts w:ascii="Arial" w:hAnsi="Arial" w:cs="Arial" w:eastAsia="Arial"/>
+          <w:color w:val="000000"/>
+          <w:spacing w:val="0"/>
+          <w:position w:val="0"/>
+          <w:sz w:val="22"/>
+          <w:shd w:fill="FCFCFA" w:val="clear"/>
+        </w:rPr>
+        <w:t xml:space="preserve"> - Variação do modelo de múltiplos repositórios, é usado para projetos muito grandes com muitos colaboradores. Funciona da seguinte forma: </w:t>
+      </w:r>
+    </w:p>
+    <w:p>
+      <w:pPr>
+        <w:numPr>
+          <w:ilvl w:val="0"/>
+          <w:numId w:val="6"/>
+        </w:numPr>
+        <w:spacing w:before="0" w:after="0" w:line="276"/>
+        <w:ind w:right="0" w:left="720" w:hanging="360"/>
+        <w:jc w:val="left"/>
+        <w:rPr>
+          <w:rFonts w:ascii="Arial" w:hAnsi="Arial" w:cs="Arial" w:eastAsia="Arial"/>
+          <w:color w:val="000000"/>
+          <w:spacing w:val="0"/>
+          <w:position w:val="0"/>
+          <w:sz w:val="22"/>
+          <w:shd w:fill="FCFCFA" w:val="clear"/>
+        </w:rPr>
+      </w:pPr>
+      <w:r>
+        <w:rPr>
+          <w:rFonts w:ascii="Arial" w:hAnsi="Arial" w:cs="Arial" w:eastAsia="Arial"/>
+          <w:color w:val="000000"/>
+          <w:spacing w:val="0"/>
+          <w:position w:val="0"/>
+          <w:sz w:val="22"/>
+          <w:shd w:fill="FCFCFA" w:val="clear"/>
+        </w:rPr>
+        <w:t xml:space="preserve">Um tenente é responsável por uma parte do repositório;</w:t>
+      </w:r>
+    </w:p>
+    <w:p>
+      <w:pPr>
+        <w:numPr>
+          <w:ilvl w:val="0"/>
+          <w:numId w:val="6"/>
+        </w:numPr>
+        <w:spacing w:before="0" w:after="0" w:line="276"/>
+        <w:ind w:right="0" w:left="720" w:hanging="360"/>
+        <w:jc w:val="left"/>
+        <w:rPr>
+          <w:rFonts w:ascii="Arial" w:hAnsi="Arial" w:cs="Arial" w:eastAsia="Arial"/>
+          <w:color w:val="000000"/>
+          <w:spacing w:val="0"/>
+          <w:position w:val="0"/>
+          <w:sz w:val="22"/>
+          <w:shd w:fill="FCFCFA" w:val="clear"/>
+        </w:rPr>
+      </w:pPr>
+      <w:r>
+        <w:rPr>
+          <w:rFonts w:ascii="Arial" w:hAnsi="Arial" w:cs="Arial" w:eastAsia="Arial"/>
+          <w:color w:val="000000"/>
+          <w:spacing w:val="0"/>
+          <w:position w:val="0"/>
+          <w:sz w:val="22"/>
+          <w:shd w:fill="FCFCFA" w:val="clear"/>
+        </w:rPr>
+        <w:t xml:space="preserve">Os tenentes são gerenciados pelo ditador, que gerencia o repositório de referência;</w:t>
+      </w:r>
+    </w:p>
+    <w:p>
+      <w:pPr>
+        <w:numPr>
+          <w:ilvl w:val="0"/>
+          <w:numId w:val="6"/>
+        </w:numPr>
+        <w:spacing w:before="0" w:after="0" w:line="276"/>
+        <w:ind w:right="0" w:left="720" w:hanging="360"/>
+        <w:jc w:val="left"/>
+        <w:rPr>
+          <w:rFonts w:ascii="Arial" w:hAnsi="Arial" w:cs="Arial" w:eastAsia="Arial"/>
+          <w:color w:val="000000"/>
+          <w:spacing w:val="0"/>
+          <w:position w:val="0"/>
+          <w:sz w:val="22"/>
+          <w:shd w:fill="FCFCFA" w:val="clear"/>
+        </w:rPr>
+      </w:pPr>
+      <w:r>
+        <w:rPr>
+          <w:rFonts w:ascii="Arial" w:hAnsi="Arial" w:cs="Arial" w:eastAsia="Arial"/>
+          <w:color w:val="000000"/>
+          <w:spacing w:val="0"/>
+          <w:position w:val="0"/>
+          <w:sz w:val="22"/>
+          <w:shd w:fill="FCFCFA" w:val="clear"/>
+        </w:rPr>
+        <w:t xml:space="preserve">Os desenvolvedores normais trabalham em uma branch, baseada na branch master</w:t>
+      </w:r>
+    </w:p>
+    <w:p>
+      <w:pPr>
+        <w:numPr>
+          <w:ilvl w:val="0"/>
+          <w:numId w:val="6"/>
+        </w:numPr>
+        <w:spacing w:before="0" w:after="0" w:line="276"/>
+        <w:ind w:right="0" w:left="720" w:hanging="360"/>
+        <w:jc w:val="left"/>
+        <w:rPr>
+          <w:rFonts w:ascii="Arial" w:hAnsi="Arial" w:cs="Arial" w:eastAsia="Arial"/>
+          <w:color w:val="000000"/>
+          <w:spacing w:val="0"/>
+          <w:position w:val="0"/>
+          <w:sz w:val="22"/>
+          <w:shd w:fill="FCFCFA" w:val="clear"/>
+        </w:rPr>
+      </w:pPr>
+      <w:r>
+        <w:rPr>
+          <w:rFonts w:ascii="Arial" w:hAnsi="Arial" w:cs="Arial" w:eastAsia="Arial"/>
+          <w:color w:val="000000"/>
+          <w:spacing w:val="0"/>
+          <w:position w:val="0"/>
+          <w:sz w:val="22"/>
+          <w:shd w:fill="FCFCFA" w:val="clear"/>
+        </w:rPr>
+        <w:t xml:space="preserve">Os tenentes farão merge dos branches dos desenvolvedores para o branch master;</w:t>
+      </w:r>
+    </w:p>
+    <w:p>
+      <w:pPr>
+        <w:numPr>
+          <w:ilvl w:val="0"/>
+          <w:numId w:val="6"/>
+        </w:numPr>
+        <w:spacing w:before="0" w:after="0" w:line="276"/>
+        <w:ind w:right="0" w:left="720" w:hanging="360"/>
+        <w:jc w:val="left"/>
+        <w:rPr>
+          <w:rFonts w:ascii="Arial" w:hAnsi="Arial" w:cs="Arial" w:eastAsia="Arial"/>
+          <w:color w:val="000000"/>
+          <w:spacing w:val="0"/>
+          <w:position w:val="0"/>
+          <w:sz w:val="22"/>
+          <w:shd w:fill="FCFCFA" w:val="clear"/>
+        </w:rPr>
+      </w:pPr>
+      <w:r>
+        <w:rPr>
+          <w:rFonts w:ascii="Arial" w:hAnsi="Arial" w:cs="Arial" w:eastAsia="Arial"/>
+          <w:color w:val="000000"/>
+          <w:spacing w:val="0"/>
+          <w:position w:val="0"/>
+          <w:sz w:val="22"/>
+          <w:shd w:fill="FCFCFA" w:val="clear"/>
+        </w:rPr>
+        <w:t xml:space="preserve">O ditador fará </w:t>
+        <w:tab/>
+        <w:t xml:space="preserve">das alterações para o repositório de referência, os desenvolvedores possam fazer rebase.</w:t>
+      </w:r>
+    </w:p>
+    <w:p>
+      <w:pPr>
+        <w:spacing w:before="0" w:after="0" w:line="276"/>
+        <w:ind w:right="0" w:left="0" w:firstLine="0"/>
+        <w:jc w:val="left"/>
+        <w:rPr>
+          <w:rFonts w:ascii="Arial" w:hAnsi="Arial" w:cs="Arial" w:eastAsia="Arial"/>
+          <w:color w:val="000000"/>
+          <w:spacing w:val="0"/>
+          <w:position w:val="0"/>
+          <w:sz w:val="22"/>
+          <w:shd w:fill="FCFCFA" w:val="clear"/>
+        </w:rPr>
+      </w:pPr>
+    </w:p>
+    <w:p>
+      <w:pPr>
+        <w:spacing w:before="0" w:after="0" w:line="276"/>
+        <w:ind w:right="0" w:left="0" w:firstLine="0"/>
+        <w:jc w:val="left"/>
+        <w:rPr>
+          <w:rFonts w:ascii="Arial" w:hAnsi="Arial" w:cs="Arial" w:eastAsia="Arial"/>
+          <w:color w:val="000000"/>
+          <w:spacing w:val="0"/>
+          <w:position w:val="0"/>
+          <w:sz w:val="22"/>
+          <w:shd w:fill="FCFCFA" w:val="clear"/>
+        </w:rPr>
+      </w:pPr>
+    </w:p>
+    <w:p>
+      <w:pPr>
+        <w:spacing w:before="0" w:after="0" w:line="276"/>
+        <w:ind w:right="0" w:left="0" w:firstLine="0"/>
+        <w:jc w:val="left"/>
+        <w:rPr>
+          <w:rFonts w:ascii="Arial" w:hAnsi="Arial" w:cs="Arial" w:eastAsia="Arial"/>
+          <w:color w:val="000000"/>
+          <w:spacing w:val="0"/>
+          <w:position w:val="0"/>
+          <w:sz w:val="22"/>
+          <w:shd w:fill="auto" w:val="clear"/>
+        </w:rPr>
+      </w:pPr>
+      <w:r>
+        <w:rPr>
+          <w:rFonts w:ascii="Arial" w:hAnsi="Arial" w:cs="Arial" w:eastAsia="Arial"/>
+          <w:b/>
+          <w:color w:val="000000"/>
+          <w:spacing w:val="0"/>
+          <w:position w:val="0"/>
+          <w:sz w:val="22"/>
+          <w:shd w:fill="auto" w:val="clear"/>
+        </w:rPr>
+        <w:t xml:space="preserve">Feature Branch </w:t>
+      </w:r>
+      <w:r>
+        <w:rPr>
+          <w:rFonts w:ascii="Arial" w:hAnsi="Arial" w:cs="Arial" w:eastAsia="Arial"/>
+          <w:color w:val="000000"/>
+          <w:spacing w:val="0"/>
+          <w:position w:val="0"/>
+          <w:sz w:val="22"/>
+          <w:shd w:fill="auto" w:val="clear"/>
+        </w:rPr>
+        <w:t xml:space="preserve">- Nesse modelo, os desenvolvedores devem criar várias branches, uma para cada funcionalidade nova no projeto. Os nomes dos branches devem ser descritivos a respeito das funcionalidades. A revisão dos códigos é feita através de pull requests, já que nem todos os desenvolvedores podem ter permissão de fazer commit no repositório.</w:t>
       </w:r>
     </w:p>
     <w:p>
@@ -145,7 +418,18 @@
 </file>
 
 <file path=word/numbering.xml><?xml version="1.0" encoding="utf-8"?>
-<w:numbering xmlns:w="http://schemas.openxmlformats.org/wordprocessingml/2006/main"/>
+<w:numbering xmlns:w="http://schemas.openxmlformats.org/wordprocessingml/2006/main">
+  <w:abstractNum w:abstractNumId="0">
+    <w:lvl w:ilvl="0">
+      <w:start w:val="1"/>
+      <w:numFmt w:val="bullet"/>
+      <w:lvlText w:val="•"/>
+    </w:lvl>
+  </w:abstractNum>
+  <w:num w:numId="6">
+    <w:abstractNumId w:val="0"/>
+  </w:num>
+</w:numbering>
 </file>
 
 <file path=word/styles.xml><?xml version="1.0" encoding="utf-8"?>

</xml_diff>